<commit_message>
Pablo, this commit contains my project proposal and the structure fixes to the repository
</commit_message>
<xml_diff>
--- a/Prj/Proposal/Project Proposal Rendeiro.docx
+++ b/Prj/Proposal/Project Proposal Rendeiro.docx
@@ -217,7 +217,135 @@
           <w:sz w:val="24"/>
           <w:szCs w:val="24"/>
         </w:rPr>
-        <w:t>The NPC DFAs will look through what actions the  player took throughout the game and make choices to react to the player’s actions.</w:t>
+        <w:t xml:space="preserve">The NPC DFAs will look through what actions the  player took throughout the game and make choices to react to the player’s actions. </w:t>
+      </w:r>
+      <w:r>
+        <w:rPr>
+          <w:rFonts w:ascii="Times New Roman" w:hAnsi="Times New Roman" w:cs="Times New Roman"/>
+          <w:sz w:val="24"/>
+          <w:szCs w:val="24"/>
+        </w:rPr>
+        <w:t>The player would interact</w:t>
+      </w:r>
+      <w:r>
+        <w:rPr>
+          <w:rFonts w:ascii="Times New Roman" w:hAnsi="Times New Roman" w:cs="Times New Roman"/>
+          <w:sz w:val="24"/>
+          <w:szCs w:val="24"/>
+        </w:rPr>
+        <w:t xml:space="preserve"> with the game and the NPCs</w:t>
+      </w:r>
+      <w:r>
+        <w:rPr>
+          <w:rFonts w:ascii="Times New Roman" w:hAnsi="Times New Roman" w:cs="Times New Roman"/>
+          <w:sz w:val="24"/>
+          <w:szCs w:val="24"/>
+        </w:rPr>
+        <w:t xml:space="preserve"> by typing in words like examine, talk, fight, move, left, right, north, south,</w:t>
+      </w:r>
+      <w:r>
+        <w:rPr>
+          <w:rFonts w:ascii="Times New Roman" w:hAnsi="Times New Roman" w:cs="Times New Roman"/>
+          <w:sz w:val="24"/>
+          <w:szCs w:val="24"/>
+        </w:rPr>
+        <w:t xml:space="preserve"> nothing,</w:t>
+      </w:r>
+      <w:r>
+        <w:rPr>
+          <w:rFonts w:ascii="Times New Roman" w:hAnsi="Times New Roman" w:cs="Times New Roman"/>
+          <w:sz w:val="24"/>
+          <w:szCs w:val="24"/>
+        </w:rPr>
+        <w:t xml:space="preserve"> etc. Throughout the gam there will be different NPCs to encounter and interact with</w:t>
+      </w:r>
+      <w:r>
+        <w:rPr>
+          <w:rFonts w:ascii="Times New Roman" w:hAnsi="Times New Roman" w:cs="Times New Roman"/>
+          <w:sz w:val="24"/>
+          <w:szCs w:val="24"/>
+        </w:rPr>
+        <w:t xml:space="preserve"> and from the player’s choices (the state transitions) will change both the NPC’s limited choices and the game’s outcome.</w:t>
+      </w:r>
+      <w:r>
+        <w:rPr>
+          <w:rFonts w:ascii="Times New Roman" w:hAnsi="Times New Roman" w:cs="Times New Roman"/>
+          <w:sz w:val="24"/>
+          <w:szCs w:val="24"/>
+        </w:rPr>
+        <w:t xml:space="preserve"> The game will have different states </w:t>
+      </w:r>
+      <w:r>
+        <w:rPr>
+          <w:rFonts w:ascii="Times New Roman" w:hAnsi="Times New Roman" w:cs="Times New Roman"/>
+          <w:sz w:val="24"/>
+          <w:szCs w:val="24"/>
+        </w:rPr>
+        <w:t>that will change based upon the player’s input and based upon the input and the state the NPC’S will act accordingly. So, in q18</w:t>
+      </w:r>
+      <w:r>
+        <w:rPr>
+          <w:rFonts w:ascii="Times New Roman" w:hAnsi="Times New Roman" w:cs="Times New Roman"/>
+          <w:sz w:val="24"/>
+          <w:szCs w:val="24"/>
+        </w:rPr>
+        <w:t xml:space="preserve"> </w:t>
+      </w:r>
+      <w:r>
+        <w:rPr>
+          <w:rFonts w:ascii="Times New Roman" w:hAnsi="Times New Roman" w:cs="Times New Roman"/>
+          <w:sz w:val="24"/>
+          <w:szCs w:val="24"/>
+        </w:rPr>
+        <w:t>the player may be riding in a train next to a dinosaur while in q43 the player could be dumpster diving instead</w:t>
+      </w:r>
+      <w:r>
+        <w:rPr>
+          <w:rFonts w:ascii="Times New Roman" w:hAnsi="Times New Roman" w:cs="Times New Roman"/>
+          <w:sz w:val="24"/>
+          <w:szCs w:val="24"/>
+        </w:rPr>
+        <w:t xml:space="preserve">. </w:t>
+      </w:r>
+      <w:r>
+        <w:rPr>
+          <w:rFonts w:ascii="Times New Roman" w:hAnsi="Times New Roman" w:cs="Times New Roman"/>
+          <w:sz w:val="24"/>
+          <w:szCs w:val="24"/>
+        </w:rPr>
+        <w:t xml:space="preserve">The importance of these actions and differing scenarios is that most every action the player takes will affect another NPC and every action will affect the game and its state. </w:t>
+      </w:r>
+      <w:r>
+        <w:rPr>
+          <w:rFonts w:ascii="Times New Roman" w:hAnsi="Times New Roman" w:cs="Times New Roman"/>
+          <w:sz w:val="24"/>
+          <w:szCs w:val="24"/>
+        </w:rPr>
+        <w:t>I plan to have the game focus on a single day and every action moves time in game forward</w:t>
+      </w:r>
+      <w:r>
+        <w:rPr>
+          <w:rFonts w:ascii="Times New Roman" w:hAnsi="Times New Roman" w:cs="Times New Roman"/>
+          <w:sz w:val="24"/>
+          <w:szCs w:val="24"/>
+        </w:rPr>
+        <w:t xml:space="preserve"> </w:t>
+      </w:r>
+      <w:r>
+        <w:rPr>
+          <w:rFonts w:ascii="Times New Roman" w:hAnsi="Times New Roman" w:cs="Times New Roman"/>
+          <w:sz w:val="24"/>
+          <w:szCs w:val="24"/>
+        </w:rPr>
+        <w:t>by a couple of minutes. This will mean that if the player does nothing or doesn’t interact with the NPCs the NPCs will do their own thing and just be there irrelevant of player interactio</w:t>
+      </w:r>
+      <w:r>
+        <w:rPr>
+          <w:rFonts w:ascii="Times New Roman" w:hAnsi="Times New Roman" w:cs="Times New Roman"/>
+          <w:sz w:val="24"/>
+          <w:szCs w:val="24"/>
+        </w:rPr>
+        <w:t>n. The game will be called Ryan</w:t>
       </w:r>
       <w:bookmarkStart w:id="0" w:name="_GoBack"/>
       <w:bookmarkEnd w:id="0"/>
@@ -227,127 +355,7 @@
           <w:sz w:val="24"/>
           <w:szCs w:val="24"/>
         </w:rPr>
-        <w:t xml:space="preserve"> </w:t>
-      </w:r>
-      <w:r>
-        <w:rPr>
-          <w:rFonts w:ascii="Times New Roman" w:hAnsi="Times New Roman" w:cs="Times New Roman"/>
-          <w:sz w:val="24"/>
-          <w:szCs w:val="24"/>
-        </w:rPr>
-        <w:t>The player would interact</w:t>
-      </w:r>
-      <w:r>
-        <w:rPr>
-          <w:rFonts w:ascii="Times New Roman" w:hAnsi="Times New Roman" w:cs="Times New Roman"/>
-          <w:sz w:val="24"/>
-          <w:szCs w:val="24"/>
-        </w:rPr>
-        <w:t xml:space="preserve"> with the game and the NPCs</w:t>
-      </w:r>
-      <w:r>
-        <w:rPr>
-          <w:rFonts w:ascii="Times New Roman" w:hAnsi="Times New Roman" w:cs="Times New Roman"/>
-          <w:sz w:val="24"/>
-          <w:szCs w:val="24"/>
-        </w:rPr>
-        <w:t xml:space="preserve"> by typing in words like examine, talk, fight, move, left, right, north, south,</w:t>
-      </w:r>
-      <w:r>
-        <w:rPr>
-          <w:rFonts w:ascii="Times New Roman" w:hAnsi="Times New Roman" w:cs="Times New Roman"/>
-          <w:sz w:val="24"/>
-          <w:szCs w:val="24"/>
-        </w:rPr>
-        <w:t xml:space="preserve"> nothing,</w:t>
-      </w:r>
-      <w:r>
-        <w:rPr>
-          <w:rFonts w:ascii="Times New Roman" w:hAnsi="Times New Roman" w:cs="Times New Roman"/>
-          <w:sz w:val="24"/>
-          <w:szCs w:val="24"/>
-        </w:rPr>
-        <w:t xml:space="preserve"> etc. Throughout the gam there will be different NPCs to encounter and interact with</w:t>
-      </w:r>
-      <w:r>
-        <w:rPr>
-          <w:rFonts w:ascii="Times New Roman" w:hAnsi="Times New Roman" w:cs="Times New Roman"/>
-          <w:sz w:val="24"/>
-          <w:szCs w:val="24"/>
-        </w:rPr>
-        <w:t xml:space="preserve"> and from the player’s choices (the state transitions) will change both the NPC’s limited choices and the game’s outcome.</w:t>
-      </w:r>
-      <w:r>
-        <w:rPr>
-          <w:rFonts w:ascii="Times New Roman" w:hAnsi="Times New Roman" w:cs="Times New Roman"/>
-          <w:sz w:val="24"/>
-          <w:szCs w:val="24"/>
-        </w:rPr>
-        <w:t xml:space="preserve"> The game will have different states </w:t>
-      </w:r>
-      <w:r>
-        <w:rPr>
-          <w:rFonts w:ascii="Times New Roman" w:hAnsi="Times New Roman" w:cs="Times New Roman"/>
-          <w:sz w:val="24"/>
-          <w:szCs w:val="24"/>
-        </w:rPr>
-        <w:t>that will change based upon the player’s input and based upon the input and the state the NPC’S will act accordingly. So, in q18</w:t>
-      </w:r>
-      <w:r>
-        <w:rPr>
-          <w:rFonts w:ascii="Times New Roman" w:hAnsi="Times New Roman" w:cs="Times New Roman"/>
-          <w:sz w:val="24"/>
-          <w:szCs w:val="24"/>
-        </w:rPr>
-        <w:t xml:space="preserve"> </w:t>
-      </w:r>
-      <w:r>
-        <w:rPr>
-          <w:rFonts w:ascii="Times New Roman" w:hAnsi="Times New Roman" w:cs="Times New Roman"/>
-          <w:sz w:val="24"/>
-          <w:szCs w:val="24"/>
-        </w:rPr>
-        <w:t>the player may be riding in a train next to a dinosaur while in q43 the player could be dumpster diving instead</w:t>
-      </w:r>
-      <w:r>
-        <w:rPr>
-          <w:rFonts w:ascii="Times New Roman" w:hAnsi="Times New Roman" w:cs="Times New Roman"/>
-          <w:sz w:val="24"/>
-          <w:szCs w:val="24"/>
-        </w:rPr>
-        <w:t xml:space="preserve">. </w:t>
-      </w:r>
-      <w:r>
-        <w:rPr>
-          <w:rFonts w:ascii="Times New Roman" w:hAnsi="Times New Roman" w:cs="Times New Roman"/>
-          <w:sz w:val="24"/>
-          <w:szCs w:val="24"/>
-        </w:rPr>
-        <w:t xml:space="preserve">The importance of these actions and differing scenarios is that most every action the player takes will affect another NPC and every action will affect the game and its state. </w:t>
-      </w:r>
-      <w:r>
-        <w:rPr>
-          <w:rFonts w:ascii="Times New Roman" w:hAnsi="Times New Roman" w:cs="Times New Roman"/>
-          <w:sz w:val="24"/>
-          <w:szCs w:val="24"/>
-        </w:rPr>
-        <w:t>I plan to have the game focus on a single day and every action moves time in game forward</w:t>
-      </w:r>
-      <w:r>
-        <w:rPr>
-          <w:rFonts w:ascii="Times New Roman" w:hAnsi="Times New Roman" w:cs="Times New Roman"/>
-          <w:sz w:val="24"/>
-          <w:szCs w:val="24"/>
-        </w:rPr>
-        <w:t xml:space="preserve"> </w:t>
-      </w:r>
-      <w:r>
-        <w:rPr>
-          <w:rFonts w:ascii="Times New Roman" w:hAnsi="Times New Roman" w:cs="Times New Roman"/>
-          <w:sz w:val="24"/>
-          <w:szCs w:val="24"/>
-        </w:rPr>
-        <w:t>by a couple of minutes. This will mean that if the player does nothing or doesn’t interact with the NPCs the NPCs will do their own thing and just be there irrelevant of player interaction. The game will be called Pablo Quest: The search for true AI</w:t>
+        <w:t xml:space="preserve"> Quest: The search for true AI</w:t>
       </w:r>
       <w:r>
         <w:rPr>

</xml_diff>